<commit_message>
unit test for DOCX import fix of vertical pos. of inline images
(regression of commit ec8e93725a9c9055d1b3585d9627b8c156ba8891)

Change-Id: I329e68e7ecb9fd30de238f31c73f8de04efde9da
</commit_message>
<xml_diff>
--- a/sw/qa/extras/ooxmlimport/data/tdf91122.docx
+++ b/sw/qa/extras/ooxmlimport/data/tdf91122.docx
@@ -7,15 +7,7 @@
         <w:rPr>
           <w:noProof/>
         </w:rPr>
-        <w:t>SHA</w:t>
-      </w:r>
-      <w:bookmarkStart w:id="0" w:name="_GoBack"/>
-      <w:bookmarkEnd w:id="0"/>
-      <w:r>
-        <w:rPr>
-          <w:noProof/>
-        </w:rPr>
-        <w:t>PE:</w:t>
+        <w:t>SHAPE:</w:t>
       </w:r>
       <w:r>
         <w:rPr>
@@ -41,11 +33,65 @@
             <v:path o:extrusionok="f" gradientshapeok="t" o:connecttype="rect"/>
             <o:lock v:ext="edit" aspectratio="t"/>
           </v:shapetype>
-          <v:shape id="_x0000_i1027" type="#_x0000_t75" style="width:73pt;height:43.7pt" o:ole="">
-            <v:imagedata r:id="rId4" o:title=""/>
+          <v:shape id="_x0000_i1025" type="#_x0000_t75" style="width:73.2pt;height:43.55pt" o:ole="">
+            <v:imagedata r:id="rId5" o:title=""/>
           </v:shape>
-          <o:OLEObject Type="Embed" ProgID="Paint.Picture" ShapeID="_x0000_i1027" DrawAspect="Icon" ObjectID="_1492423212" r:id="rId5"/>
+          <o:OLEObject Type="Embed" ProgID="PBrush" ShapeID="_x0000_i1025" DrawAspect="Icon" ObjectID="_1494118555" r:id="rId6"/>
         </w:object>
+      </w:r>
+      <w:r>
+        <w:rPr>
+          <w:noProof/>
+        </w:rPr>
+        <w:t xml:space="preserve"> </w:t>
+      </w:r>
+      <w:bookmarkStart w:id="0" w:name="_GoBack"/>
+      <w:bookmarkEnd w:id="0"/>
+      <w:r>
+        <w:rPr>
+          <w:noProof/>
+        </w:rPr>
+        <w:t xml:space="preserve">SHAPE 2: </w:t>
+      </w:r>
+      <w:r>
+        <w:rPr>
+          <w:noProof/>
+        </w:rPr>
+        <w:drawing>
+          <wp:inline distT="0" distB="0" distL="0" distR="0" wp14:anchorId="3695AB14" wp14:editId="26D0F9E8">
+            <wp:extent cx="247016" cy="2470245"/>
+            <wp:effectExtent l="0" t="0" r="635" b="6350"/>
+            <wp:docPr id="6" name="Picture 5"/>
+            <wp:cNvGraphicFramePr>
+              <a:graphicFrameLocks xmlns:a="http://schemas.openxmlformats.org/drawingml/2006/main" noChangeAspect="1"/>
+            </wp:cNvGraphicFramePr>
+            <a:graphic xmlns:a="http://schemas.openxmlformats.org/drawingml/2006/main">
+              <a:graphicData uri="http://schemas.openxmlformats.org/drawingml/2006/picture">
+                <pic:pic xmlns:pic="http://schemas.openxmlformats.org/drawingml/2006/picture">
+                  <pic:nvPicPr>
+                    <pic:cNvPr id="0" name="Embacher.gif"/>
+                    <pic:cNvPicPr/>
+                  </pic:nvPicPr>
+                  <pic:blipFill>
+                    <a:blip r:embed="rId7"/>
+                    <a:stretch>
+                      <a:fillRect/>
+                    </a:stretch>
+                  </pic:blipFill>
+                  <pic:spPr>
+                    <a:xfrm>
+                      <a:off x="0" y="0"/>
+                      <a:ext cx="247016" cy="2470245"/>
+                    </a:xfrm>
+                    <a:prstGeom prst="rect">
+                      <a:avLst/>
+                    </a:prstGeom>
+                  </pic:spPr>
+                </pic:pic>
+              </a:graphicData>
+            </a:graphic>
+          </wp:inline>
+        </w:drawing>
       </w:r>
     </w:p>
     <w:sectPr>
@@ -741,4 +787,16 @@
     </a:ext>
   </a:extLst>
 </a:theme>
+</file>
+
+<file path=customXml/item1.xml><?xml version="1.0" encoding="utf-8"?>
+<b:Sources xmlns:b="http://schemas.openxmlformats.org/officeDocument/2006/bibliography" xmlns="http://schemas.openxmlformats.org/officeDocument/2006/bibliography" SelectedStyle="\APASixthEditionOfficeOnline.xsl" StyleName="APA" Version="6"/>
+</file>
+
+<file path=customXml/itemProps1.xml><?xml version="1.0" encoding="utf-8"?>
+<ds:datastoreItem xmlns:ds="http://schemas.openxmlformats.org/officeDocument/2006/customXml" ds:itemID="{C80DC1D7-4598-4FA7-8E78-D1CAD3234C2C}">
+  <ds:schemaRefs>
+    <ds:schemaRef ds:uri="http://schemas.openxmlformats.org/officeDocument/2006/bibliography"/>
+  </ds:schemaRefs>
+</ds:datastoreItem>
 </file>
</xml_diff>